<commit_message>
add pointer largest and smallest number
</commit_message>
<xml_diff>
--- a/String/Strings.docx
+++ b/String/Strings.docx
@@ -8,26 +8,26 @@
           <w:noProof/>
         </w:rPr>
         <w:drawing>
-          <wp:anchor distT="0" distB="0" distL="114300" distR="114300" simplePos="0" relativeHeight="251660288" behindDoc="0" locked="0" layoutInCell="1" allowOverlap="1" wp14:anchorId="6E318503" wp14:editId="6F0ECE60">
+          <wp:anchor distT="0" distB="0" distL="114300" distR="114300" simplePos="0" relativeHeight="251662336" behindDoc="0" locked="0" layoutInCell="1" allowOverlap="1" wp14:anchorId="75119C15" wp14:editId="20819D3E">
             <wp:simplePos x="0" y="0"/>
             <wp:positionH relativeFrom="margin">
-              <wp:align>right</wp:align>
+              <wp:posOffset>15368</wp:posOffset>
             </wp:positionH>
             <wp:positionV relativeFrom="paragraph">
-              <wp:posOffset>0</wp:posOffset>
+              <wp:posOffset>132262</wp:posOffset>
             </wp:positionV>
-            <wp:extent cx="2230120" cy="1409065"/>
-            <wp:effectExtent l="0" t="0" r="0" b="635"/>
+            <wp:extent cx="2743200" cy="2061845"/>
+            <wp:effectExtent l="0" t="0" r="0" b="0"/>
             <wp:wrapThrough wrapText="bothSides">
               <wp:wrapPolygon edited="0">
                 <wp:start x="0" y="0"/>
-                <wp:lineTo x="0" y="21318"/>
-                <wp:lineTo x="21403" y="21318"/>
-                <wp:lineTo x="21403" y="0"/>
+                <wp:lineTo x="0" y="21354"/>
+                <wp:lineTo x="21450" y="21354"/>
+                <wp:lineTo x="21450" y="0"/>
                 <wp:lineTo x="0" y="0"/>
               </wp:wrapPolygon>
             </wp:wrapThrough>
-            <wp:docPr id="140265847" name="Picture 3"/>
+            <wp:docPr id="594079289" name="Picture 5"/>
             <wp:cNvGraphicFramePr>
               <a:graphicFrameLocks xmlns:a="http://schemas.openxmlformats.org/drawingml/2006/main" noChangeAspect="1"/>
             </wp:cNvGraphicFramePr>
@@ -35,7 +35,7 @@
               <a:graphicData uri="http://schemas.openxmlformats.org/drawingml/2006/picture">
                 <pic:pic xmlns:pic="http://schemas.openxmlformats.org/drawingml/2006/picture">
                   <pic:nvPicPr>
-                    <pic:cNvPr id="0" name="Picture 5"/>
+                    <pic:cNvPr id="0" name="Picture 9"/>
                     <pic:cNvPicPr>
                       <a:picLocks noChangeAspect="1" noChangeArrowheads="1"/>
                     </pic:cNvPicPr>
@@ -56,7 +56,7 @@
                   <pic:spPr bwMode="auto">
                     <a:xfrm>
                       <a:off x="0" y="0"/>
-                      <a:ext cx="2230120" cy="1409065"/>
+                      <a:ext cx="2743200" cy="2061845"/>
                     </a:xfrm>
                     <a:prstGeom prst="rect">
                       <a:avLst/>
@@ -79,30 +79,37 @@
         </w:drawing>
       </w:r>
       <w:r>
+        <w:t xml:space="preserve"> </w:t>
+      </w:r>
+      <w:r>
+        <w:t xml:space="preserve">    </w:t>
+      </w:r>
+    </w:p>
+    <w:p/>
+    <w:p/>
+    <w:p/>
+    <w:p/>
+    <w:p/>
+    <w:p/>
+    <w:p/>
+    <w:p>
+      <w:r>
         <w:rPr>
           <w:noProof/>
         </w:rPr>
         <w:drawing>
-          <wp:anchor distT="0" distB="0" distL="114300" distR="114300" simplePos="0" relativeHeight="251659264" behindDoc="0" locked="0" layoutInCell="1" allowOverlap="1" wp14:anchorId="672F6CCB" wp14:editId="555C6E62">
+          <wp:anchor distT="0" distB="0" distL="114300" distR="114300" simplePos="0" relativeHeight="251665408" behindDoc="0" locked="0" layoutInCell="1" allowOverlap="1" wp14:anchorId="0074B115" wp14:editId="2143E6E5">
             <wp:simplePos x="0" y="0"/>
             <wp:positionH relativeFrom="margin">
-              <wp:align>left</wp:align>
+              <wp:posOffset>3633844</wp:posOffset>
             </wp:positionH>
-            <wp:positionV relativeFrom="paragraph">
-              <wp:posOffset>404</wp:posOffset>
+            <wp:positionV relativeFrom="margin">
+              <wp:posOffset>2433763</wp:posOffset>
             </wp:positionV>
-            <wp:extent cx="2756535" cy="1462405"/>
-            <wp:effectExtent l="0" t="0" r="5715" b="4445"/>
-            <wp:wrapThrough wrapText="bothSides">
-              <wp:wrapPolygon edited="0">
-                <wp:start x="0" y="0"/>
-                <wp:lineTo x="0" y="21384"/>
-                <wp:lineTo x="21496" y="21384"/>
-                <wp:lineTo x="21496" y="0"/>
-                <wp:lineTo x="0" y="0"/>
-              </wp:wrapPolygon>
-            </wp:wrapThrough>
-            <wp:docPr id="1985814613" name="Picture 1"/>
+            <wp:extent cx="1990090" cy="292100"/>
+            <wp:effectExtent l="0" t="0" r="0" b="0"/>
+            <wp:wrapSquare wrapText="bothSides"/>
+            <wp:docPr id="924709019" name="Picture 1"/>
             <wp:cNvGraphicFramePr>
               <a:graphicFrameLocks xmlns:a="http://schemas.openxmlformats.org/drawingml/2006/main" noChangeAspect="1"/>
             </wp:cNvGraphicFramePr>
@@ -131,7 +138,68 @@
                   <pic:spPr bwMode="auto">
                     <a:xfrm>
                       <a:off x="0" y="0"/>
-                      <a:ext cx="2756535" cy="1462405"/>
+                      <a:ext cx="1990090" cy="292100"/>
+                    </a:xfrm>
+                    <a:prstGeom prst="rect">
+                      <a:avLst/>
+                    </a:prstGeom>
+                    <a:noFill/>
+                    <a:ln>
+                      <a:noFill/>
+                    </a:ln>
+                  </pic:spPr>
+                </pic:pic>
+              </a:graphicData>
+            </a:graphic>
+          </wp:anchor>
+        </w:drawing>
+      </w:r>
+      <w:r>
+        <w:rPr>
+          <w:noProof/>
+        </w:rPr>
+        <w:drawing>
+          <wp:anchor distT="0" distB="0" distL="114300" distR="114300" simplePos="0" relativeHeight="251663360" behindDoc="0" locked="0" layoutInCell="1" allowOverlap="1" wp14:anchorId="3FC6ACF1" wp14:editId="6FF31A0C">
+            <wp:simplePos x="0" y="0"/>
+            <wp:positionH relativeFrom="margin">
+              <wp:posOffset>176412</wp:posOffset>
+            </wp:positionH>
+            <wp:positionV relativeFrom="paragraph">
+              <wp:posOffset>79375</wp:posOffset>
+            </wp:positionV>
+            <wp:extent cx="1350645" cy="249555"/>
+            <wp:effectExtent l="0" t="0" r="1905" b="0"/>
+            <wp:wrapSquare wrapText="bothSides"/>
+            <wp:docPr id="1355859368" name="Picture 6"/>
+            <wp:cNvGraphicFramePr>
+              <a:graphicFrameLocks xmlns:a="http://schemas.openxmlformats.org/drawingml/2006/main" noChangeAspect="1"/>
+            </wp:cNvGraphicFramePr>
+            <a:graphic xmlns:a="http://schemas.openxmlformats.org/drawingml/2006/main">
+              <a:graphicData uri="http://schemas.openxmlformats.org/drawingml/2006/picture">
+                <pic:pic xmlns:pic="http://schemas.openxmlformats.org/drawingml/2006/picture">
+                  <pic:nvPicPr>
+                    <pic:cNvPr id="0" name="Picture 11"/>
+                    <pic:cNvPicPr>
+                      <a:picLocks noChangeAspect="1" noChangeArrowheads="1"/>
+                    </pic:cNvPicPr>
+                  </pic:nvPicPr>
+                  <pic:blipFill>
+                    <a:blip r:embed="rId6">
+                      <a:extLst>
+                        <a:ext uri="{28A0092B-C50C-407E-A947-70E740481C1C}">
+                          <a14:useLocalDpi xmlns:a14="http://schemas.microsoft.com/office/drawing/2010/main" val="0"/>
+                        </a:ext>
+                      </a:extLst>
+                    </a:blip>
+                    <a:srcRect/>
+                    <a:stretch>
+                      <a:fillRect/>
+                    </a:stretch>
+                  </pic:blipFill>
+                  <pic:spPr bwMode="auto">
+                    <a:xfrm>
+                      <a:off x="0" y="0"/>
+                      <a:ext cx="1350645" cy="249555"/>
                     </a:xfrm>
                     <a:prstGeom prst="rect">
                       <a:avLst/>
@@ -153,91 +221,30 @@
           </wp:anchor>
         </w:drawing>
       </w:r>
+    </w:p>
+    <w:p>
+      <w:pPr>
+        <w:tabs>
+          <w:tab w:val="left" w:pos="2509"/>
+        </w:tabs>
+      </w:pPr>
       <w:r>
-        <w:t xml:space="preserve">    </w:t>
+        <w:tab/>
       </w:r>
     </w:p>
-    <w:p/>
     <w:p>
       <w:r>
         <w:rPr>
           <w:noProof/>
         </w:rPr>
         <w:drawing>
-          <wp:anchor distT="0" distB="0" distL="114300" distR="114300" simplePos="0" relativeHeight="251665408" behindDoc="0" locked="0" layoutInCell="1" allowOverlap="1" wp14:anchorId="094A3F5E" wp14:editId="7887570C">
+          <wp:anchor distT="0" distB="0" distL="114300" distR="114300" simplePos="0" relativeHeight="251664384" behindDoc="0" locked="0" layoutInCell="1" allowOverlap="1" wp14:anchorId="4782A8A1" wp14:editId="09F70CDB">
             <wp:simplePos x="0" y="0"/>
-            <wp:positionH relativeFrom="column">
-              <wp:posOffset>2377151</wp:posOffset>
+            <wp:positionH relativeFrom="margin">
+              <wp:align>left</wp:align>
             </wp:positionH>
             <wp:positionV relativeFrom="paragraph">
-              <wp:posOffset>3695643</wp:posOffset>
-            </wp:positionV>
-            <wp:extent cx="3740785" cy="353060"/>
-            <wp:effectExtent l="0" t="0" r="0" b="8890"/>
-            <wp:wrapSquare wrapText="bothSides"/>
-            <wp:docPr id="1707579043" name="Picture 8"/>
-            <wp:cNvGraphicFramePr>
-              <a:graphicFrameLocks xmlns:a="http://schemas.openxmlformats.org/drawingml/2006/main" noChangeAspect="1"/>
-            </wp:cNvGraphicFramePr>
-            <a:graphic xmlns:a="http://schemas.openxmlformats.org/drawingml/2006/main">
-              <a:graphicData uri="http://schemas.openxmlformats.org/drawingml/2006/picture">
-                <pic:pic xmlns:pic="http://schemas.openxmlformats.org/drawingml/2006/picture">
-                  <pic:nvPicPr>
-                    <pic:cNvPr id="0" name="Picture 15"/>
-                    <pic:cNvPicPr>
-                      <a:picLocks noChangeAspect="1" noChangeArrowheads="1"/>
-                    </pic:cNvPicPr>
-                  </pic:nvPicPr>
-                  <pic:blipFill>
-                    <a:blip r:embed="rId6">
-                      <a:extLst>
-                        <a:ext uri="{28A0092B-C50C-407E-A947-70E740481C1C}">
-                          <a14:useLocalDpi xmlns:a14="http://schemas.microsoft.com/office/drawing/2010/main" val="0"/>
-                        </a:ext>
-                      </a:extLst>
-                    </a:blip>
-                    <a:srcRect/>
-                    <a:stretch>
-                      <a:fillRect/>
-                    </a:stretch>
-                  </pic:blipFill>
-                  <pic:spPr bwMode="auto">
-                    <a:xfrm>
-                      <a:off x="0" y="0"/>
-                      <a:ext cx="3740785" cy="353060"/>
-                    </a:xfrm>
-                    <a:prstGeom prst="rect">
-                      <a:avLst/>
-                    </a:prstGeom>
-                    <a:noFill/>
-                    <a:ln>
-                      <a:noFill/>
-                    </a:ln>
-                  </pic:spPr>
-                </pic:pic>
-              </a:graphicData>
-            </a:graphic>
-            <wp14:sizeRelH relativeFrom="page">
-              <wp14:pctWidth>0</wp14:pctWidth>
-            </wp14:sizeRelH>
-            <wp14:sizeRelV relativeFrom="page">
-              <wp14:pctHeight>0</wp14:pctHeight>
-            </wp14:sizeRelV>
-          </wp:anchor>
-        </w:drawing>
-      </w:r>
-      <w:r>
-        <w:rPr>
-          <w:noProof/>
-        </w:rPr>
-        <w:drawing>
-          <wp:anchor distT="0" distB="0" distL="114300" distR="114300" simplePos="0" relativeHeight="251664384" behindDoc="0" locked="0" layoutInCell="1" allowOverlap="1" wp14:anchorId="4782A8A1" wp14:editId="713D88D3">
-            <wp:simplePos x="0" y="0"/>
-            <wp:positionH relativeFrom="column">
-              <wp:posOffset>2948074</wp:posOffset>
-            </wp:positionH>
-            <wp:positionV relativeFrom="paragraph">
-              <wp:posOffset>1519612</wp:posOffset>
+              <wp:posOffset>202565</wp:posOffset>
             </wp:positionV>
             <wp:extent cx="3167380" cy="2015490"/>
             <wp:effectExtent l="0" t="0" r="0" b="3810"/>
@@ -293,23 +300,30 @@
           </wp:anchor>
         </w:drawing>
       </w:r>
+    </w:p>
+    <w:p/>
+    <w:p/>
+    <w:p/>
+    <w:p/>
+    <w:p/>
+    <w:p>
       <w:r>
         <w:rPr>
           <w:noProof/>
         </w:rPr>
         <w:drawing>
-          <wp:anchor distT="0" distB="0" distL="114300" distR="114300" simplePos="0" relativeHeight="251663360" behindDoc="0" locked="0" layoutInCell="1" allowOverlap="1" wp14:anchorId="3FC6ACF1" wp14:editId="35146EBE">
+          <wp:anchor distT="0" distB="0" distL="114300" distR="114300" simplePos="0" relativeHeight="251666432" behindDoc="0" locked="0" layoutInCell="1" allowOverlap="1" wp14:anchorId="2762F83E" wp14:editId="62E7AE89">
             <wp:simplePos x="0" y="0"/>
             <wp:positionH relativeFrom="margin">
-              <wp:align>left</wp:align>
+              <wp:posOffset>18858</wp:posOffset>
             </wp:positionH>
-            <wp:positionV relativeFrom="paragraph">
-              <wp:posOffset>3660832</wp:posOffset>
+            <wp:positionV relativeFrom="margin">
+              <wp:posOffset>5380969</wp:posOffset>
             </wp:positionV>
-            <wp:extent cx="1350645" cy="249555"/>
-            <wp:effectExtent l="0" t="0" r="1905" b="0"/>
+            <wp:extent cx="1990090" cy="1144905"/>
+            <wp:effectExtent l="0" t="0" r="0" b="0"/>
             <wp:wrapSquare wrapText="bothSides"/>
-            <wp:docPr id="1355859368" name="Picture 6"/>
+            <wp:docPr id="586794477" name="Picture 2"/>
             <wp:cNvGraphicFramePr>
               <a:graphicFrameLocks xmlns:a="http://schemas.openxmlformats.org/drawingml/2006/main" noChangeAspect="1"/>
             </wp:cNvGraphicFramePr>
@@ -317,7 +331,7 @@
               <a:graphicData uri="http://schemas.openxmlformats.org/drawingml/2006/picture">
                 <pic:pic xmlns:pic="http://schemas.openxmlformats.org/drawingml/2006/picture">
                   <pic:nvPicPr>
-                    <pic:cNvPr id="0" name="Picture 11"/>
+                    <pic:cNvPr id="0" name="Picture 3"/>
                     <pic:cNvPicPr>
                       <a:picLocks noChangeAspect="1" noChangeArrowheads="1"/>
                     </pic:cNvPicPr>
@@ -338,7 +352,7 @@
                   <pic:spPr bwMode="auto">
                     <a:xfrm>
                       <a:off x="0" y="0"/>
-                      <a:ext cx="1350645" cy="249555"/>
+                      <a:ext cx="1990090" cy="1144905"/>
                     </a:xfrm>
                     <a:prstGeom prst="rect">
                       <a:avLst/>
@@ -351,513 +365,6 @@
                 </pic:pic>
               </a:graphicData>
             </a:graphic>
-            <wp14:sizeRelH relativeFrom="page">
-              <wp14:pctWidth>0</wp14:pctWidth>
-            </wp14:sizeRelH>
-            <wp14:sizeRelV relativeFrom="page">
-              <wp14:pctHeight>0</wp14:pctHeight>
-            </wp14:sizeRelV>
-          </wp:anchor>
-        </w:drawing>
-      </w:r>
-      <w:r>
-        <w:rPr>
-          <w:noProof/>
-        </w:rPr>
-        <w:drawing>
-          <wp:anchor distT="0" distB="0" distL="114300" distR="114300" simplePos="0" relativeHeight="251662336" behindDoc="0" locked="0" layoutInCell="1" allowOverlap="1" wp14:anchorId="75119C15" wp14:editId="4E5876C5">
-            <wp:simplePos x="0" y="0"/>
-            <wp:positionH relativeFrom="margin">
-              <wp:align>left</wp:align>
-            </wp:positionH>
-            <wp:positionV relativeFrom="paragraph">
-              <wp:posOffset>1520190</wp:posOffset>
-            </wp:positionV>
-            <wp:extent cx="2743200" cy="2061845"/>
-            <wp:effectExtent l="0" t="0" r="0" b="0"/>
-            <wp:wrapThrough wrapText="bothSides">
-              <wp:wrapPolygon edited="0">
-                <wp:start x="0" y="0"/>
-                <wp:lineTo x="0" y="21354"/>
-                <wp:lineTo x="21450" y="21354"/>
-                <wp:lineTo x="21450" y="0"/>
-                <wp:lineTo x="0" y="0"/>
-              </wp:wrapPolygon>
-            </wp:wrapThrough>
-            <wp:docPr id="594079289" name="Picture 5"/>
-            <wp:cNvGraphicFramePr>
-              <a:graphicFrameLocks xmlns:a="http://schemas.openxmlformats.org/drawingml/2006/main" noChangeAspect="1"/>
-            </wp:cNvGraphicFramePr>
-            <a:graphic xmlns:a="http://schemas.openxmlformats.org/drawingml/2006/main">
-              <a:graphicData uri="http://schemas.openxmlformats.org/drawingml/2006/picture">
-                <pic:pic xmlns:pic="http://schemas.openxmlformats.org/drawingml/2006/picture">
-                  <pic:nvPicPr>
-                    <pic:cNvPr id="0" name="Picture 9"/>
-                    <pic:cNvPicPr>
-                      <a:picLocks noChangeAspect="1" noChangeArrowheads="1"/>
-                    </pic:cNvPicPr>
-                  </pic:nvPicPr>
-                  <pic:blipFill>
-                    <a:blip r:embed="rId9">
-                      <a:extLst>
-                        <a:ext uri="{28A0092B-C50C-407E-A947-70E740481C1C}">
-                          <a14:useLocalDpi xmlns:a14="http://schemas.microsoft.com/office/drawing/2010/main" val="0"/>
-                        </a:ext>
-                      </a:extLst>
-                    </a:blip>
-                    <a:srcRect/>
-                    <a:stretch>
-                      <a:fillRect/>
-                    </a:stretch>
-                  </pic:blipFill>
-                  <pic:spPr bwMode="auto">
-                    <a:xfrm>
-                      <a:off x="0" y="0"/>
-                      <a:ext cx="2756596" cy="2072099"/>
-                    </a:xfrm>
-                    <a:prstGeom prst="rect">
-                      <a:avLst/>
-                    </a:prstGeom>
-                    <a:noFill/>
-                    <a:ln>
-                      <a:noFill/>
-                    </a:ln>
-                  </pic:spPr>
-                </pic:pic>
-              </a:graphicData>
-            </a:graphic>
-            <wp14:sizeRelH relativeFrom="page">
-              <wp14:pctWidth>0</wp14:pctWidth>
-            </wp14:sizeRelH>
-            <wp14:sizeRelV relativeFrom="page">
-              <wp14:pctHeight>0</wp14:pctHeight>
-            </wp14:sizeRelV>
-          </wp:anchor>
-        </w:drawing>
-      </w:r>
-      <w:r>
-        <w:rPr>
-          <w:noProof/>
-        </w:rPr>
-        <w:drawing>
-          <wp:anchor distT="0" distB="0" distL="114300" distR="114300" simplePos="0" relativeHeight="251661312" behindDoc="0" locked="0" layoutInCell="1" allowOverlap="1" wp14:anchorId="22A32F2A" wp14:editId="479A15FD">
-            <wp:simplePos x="0" y="0"/>
-            <wp:positionH relativeFrom="margin">
-              <wp:align>right</wp:align>
-            </wp:positionH>
-            <wp:positionV relativeFrom="paragraph">
-              <wp:posOffset>910590</wp:posOffset>
-            </wp:positionV>
-            <wp:extent cx="2507615" cy="311785"/>
-            <wp:effectExtent l="0" t="0" r="6985" b="0"/>
-            <wp:wrapSquare wrapText="bothSides"/>
-            <wp:docPr id="1990965736" name="Picture 4"/>
-            <wp:cNvGraphicFramePr>
-              <a:graphicFrameLocks xmlns:a="http://schemas.openxmlformats.org/drawingml/2006/main" noChangeAspect="1"/>
-            </wp:cNvGraphicFramePr>
-            <a:graphic xmlns:a="http://schemas.openxmlformats.org/drawingml/2006/main">
-              <a:graphicData uri="http://schemas.openxmlformats.org/drawingml/2006/picture">
-                <pic:pic xmlns:pic="http://schemas.openxmlformats.org/drawingml/2006/picture">
-                  <pic:nvPicPr>
-                    <pic:cNvPr id="0" name="Picture 7"/>
-                    <pic:cNvPicPr>
-                      <a:picLocks noChangeAspect="1" noChangeArrowheads="1"/>
-                    </pic:cNvPicPr>
-                  </pic:nvPicPr>
-                  <pic:blipFill>
-                    <a:blip r:embed="rId10">
-                      <a:extLst>
-                        <a:ext uri="{28A0092B-C50C-407E-A947-70E740481C1C}">
-                          <a14:useLocalDpi xmlns:a14="http://schemas.microsoft.com/office/drawing/2010/main" val="0"/>
-                        </a:ext>
-                      </a:extLst>
-                    </a:blip>
-                    <a:srcRect/>
-                    <a:stretch>
-                      <a:fillRect/>
-                    </a:stretch>
-                  </pic:blipFill>
-                  <pic:spPr bwMode="auto">
-                    <a:xfrm>
-                      <a:off x="0" y="0"/>
-                      <a:ext cx="2507615" cy="311785"/>
-                    </a:xfrm>
-                    <a:prstGeom prst="rect">
-                      <a:avLst/>
-                    </a:prstGeom>
-                    <a:noFill/>
-                    <a:ln>
-                      <a:noFill/>
-                    </a:ln>
-                  </pic:spPr>
-                </pic:pic>
-              </a:graphicData>
-            </a:graphic>
-            <wp14:sizeRelH relativeFrom="page">
-              <wp14:pctWidth>0</wp14:pctWidth>
-            </wp14:sizeRelH>
-            <wp14:sizeRelV relativeFrom="page">
-              <wp14:pctHeight>0</wp14:pctHeight>
-            </wp14:sizeRelV>
-          </wp:anchor>
-        </w:drawing>
-      </w:r>
-      <w:r>
-        <w:rPr>
-          <w:noProof/>
-        </w:rPr>
-        <w:drawing>
-          <wp:anchor distT="0" distB="0" distL="114300" distR="114300" simplePos="0" relativeHeight="251658240" behindDoc="1" locked="0" layoutInCell="1" allowOverlap="1" wp14:anchorId="1AD14C0F" wp14:editId="1A55799F">
-            <wp:simplePos x="0" y="0"/>
-            <wp:positionH relativeFrom="margin">
-              <wp:align>left</wp:align>
-            </wp:positionH>
-            <wp:positionV relativeFrom="paragraph">
-              <wp:posOffset>961043</wp:posOffset>
-            </wp:positionV>
-            <wp:extent cx="2341245" cy="304800"/>
-            <wp:effectExtent l="0" t="0" r="1905" b="0"/>
-            <wp:wrapNone/>
-            <wp:docPr id="58588634" name="Picture 2"/>
-            <wp:cNvGraphicFramePr>
-              <a:graphicFrameLocks xmlns:a="http://schemas.openxmlformats.org/drawingml/2006/main" noChangeAspect="1"/>
-            </wp:cNvGraphicFramePr>
-            <a:graphic xmlns:a="http://schemas.openxmlformats.org/drawingml/2006/main">
-              <a:graphicData uri="http://schemas.openxmlformats.org/drawingml/2006/picture">
-                <pic:pic xmlns:pic="http://schemas.openxmlformats.org/drawingml/2006/picture">
-                  <pic:nvPicPr>
-                    <pic:cNvPr id="0" name="Picture 3"/>
-                    <pic:cNvPicPr>
-                      <a:picLocks noChangeAspect="1" noChangeArrowheads="1"/>
-                    </pic:cNvPicPr>
-                  </pic:nvPicPr>
-                  <pic:blipFill>
-                    <a:blip r:embed="rId11">
-                      <a:extLst>
-                        <a:ext uri="{28A0092B-C50C-407E-A947-70E740481C1C}">
-                          <a14:useLocalDpi xmlns:a14="http://schemas.microsoft.com/office/drawing/2010/main" val="0"/>
-                        </a:ext>
-                      </a:extLst>
-                    </a:blip>
-                    <a:srcRect/>
-                    <a:stretch>
-                      <a:fillRect/>
-                    </a:stretch>
-                  </pic:blipFill>
-                  <pic:spPr bwMode="auto">
-                    <a:xfrm>
-                      <a:off x="0" y="0"/>
-                      <a:ext cx="2341245" cy="304800"/>
-                    </a:xfrm>
-                    <a:prstGeom prst="rect">
-                      <a:avLst/>
-                    </a:prstGeom>
-                    <a:noFill/>
-                    <a:ln>
-                      <a:noFill/>
-                    </a:ln>
-                  </pic:spPr>
-                </pic:pic>
-              </a:graphicData>
-            </a:graphic>
-            <wp14:sizeRelH relativeFrom="page">
-              <wp14:pctWidth>0</wp14:pctWidth>
-            </wp14:sizeRelH>
-            <wp14:sizeRelV relativeFrom="page">
-              <wp14:pctHeight>0</wp14:pctHeight>
-            </wp14:sizeRelV>
-          </wp:anchor>
-        </w:drawing>
-      </w:r>
-    </w:p>
-    <w:p/>
-    <w:p/>
-    <w:p/>
-    <w:p/>
-    <w:p/>
-    <w:p/>
-    <w:p>
-      <w:pPr>
-        <w:tabs>
-          <w:tab w:val="left" w:pos="2509"/>
-        </w:tabs>
-      </w:pPr>
-      <w:r>
-        <w:rPr>
-          <w:noProof/>
-        </w:rPr>
-        <w:drawing>
-          <wp:anchor distT="0" distB="0" distL="114300" distR="114300" simplePos="0" relativeHeight="251667456" behindDoc="0" locked="0" layoutInCell="1" allowOverlap="1" wp14:anchorId="37FD27BC" wp14:editId="47310167">
-            <wp:simplePos x="0" y="0"/>
-            <wp:positionH relativeFrom="column">
-              <wp:posOffset>2846590</wp:posOffset>
-            </wp:positionH>
-            <wp:positionV relativeFrom="paragraph">
-              <wp:posOffset>226521</wp:posOffset>
-            </wp:positionV>
-            <wp:extent cx="1988185" cy="297815"/>
-            <wp:effectExtent l="0" t="0" r="0" b="6985"/>
-            <wp:wrapSquare wrapText="bothSides"/>
-            <wp:docPr id="1829547391" name="Picture 11"/>
-            <wp:cNvGraphicFramePr>
-              <a:graphicFrameLocks xmlns:a="http://schemas.openxmlformats.org/drawingml/2006/main" noChangeAspect="1"/>
-            </wp:cNvGraphicFramePr>
-            <a:graphic xmlns:a="http://schemas.openxmlformats.org/drawingml/2006/main">
-              <a:graphicData uri="http://schemas.openxmlformats.org/drawingml/2006/picture">
-                <pic:pic xmlns:pic="http://schemas.openxmlformats.org/drawingml/2006/picture">
-                  <pic:nvPicPr>
-                    <pic:cNvPr id="0" name="Picture 24"/>
-                    <pic:cNvPicPr>
-                      <a:picLocks noChangeAspect="1" noChangeArrowheads="1"/>
-                    </pic:cNvPicPr>
-                  </pic:nvPicPr>
-                  <pic:blipFill>
-                    <a:blip r:embed="rId12">
-                      <a:extLst>
-                        <a:ext uri="{28A0092B-C50C-407E-A947-70E740481C1C}">
-                          <a14:useLocalDpi xmlns:a14="http://schemas.microsoft.com/office/drawing/2010/main" val="0"/>
-                        </a:ext>
-                      </a:extLst>
-                    </a:blip>
-                    <a:srcRect/>
-                    <a:stretch>
-                      <a:fillRect/>
-                    </a:stretch>
-                  </pic:blipFill>
-                  <pic:spPr bwMode="auto">
-                    <a:xfrm>
-                      <a:off x="0" y="0"/>
-                      <a:ext cx="1988185" cy="297815"/>
-                    </a:xfrm>
-                    <a:prstGeom prst="rect">
-                      <a:avLst/>
-                    </a:prstGeom>
-                    <a:noFill/>
-                    <a:ln>
-                      <a:noFill/>
-                    </a:ln>
-                  </pic:spPr>
-                </pic:pic>
-              </a:graphicData>
-            </a:graphic>
-            <wp14:sizeRelH relativeFrom="page">
-              <wp14:pctWidth>0</wp14:pctWidth>
-            </wp14:sizeRelH>
-            <wp14:sizeRelV relativeFrom="page">
-              <wp14:pctHeight>0</wp14:pctHeight>
-            </wp14:sizeRelV>
-          </wp:anchor>
-        </w:drawing>
-      </w:r>
-      <w:r>
-        <w:rPr>
-          <w:noProof/>
-        </w:rPr>
-        <w:drawing>
-          <wp:anchor distT="0" distB="0" distL="114300" distR="114300" simplePos="0" relativeHeight="251666432" behindDoc="0" locked="0" layoutInCell="1" allowOverlap="1" wp14:anchorId="727765FA" wp14:editId="1D64E6C5">
-            <wp:simplePos x="0" y="0"/>
-            <wp:positionH relativeFrom="margin">
-              <wp:align>left</wp:align>
-            </wp:positionH>
-            <wp:positionV relativeFrom="paragraph">
-              <wp:posOffset>185420</wp:posOffset>
-            </wp:positionV>
-            <wp:extent cx="2660015" cy="1612900"/>
-            <wp:effectExtent l="0" t="0" r="6985" b="6350"/>
-            <wp:wrapSquare wrapText="bothSides"/>
-            <wp:docPr id="641977224" name="Picture 10"/>
-            <wp:cNvGraphicFramePr>
-              <a:graphicFrameLocks xmlns:a="http://schemas.openxmlformats.org/drawingml/2006/main" noChangeAspect="1"/>
-            </wp:cNvGraphicFramePr>
-            <a:graphic xmlns:a="http://schemas.openxmlformats.org/drawingml/2006/main">
-              <a:graphicData uri="http://schemas.openxmlformats.org/drawingml/2006/picture">
-                <pic:pic xmlns:pic="http://schemas.openxmlformats.org/drawingml/2006/picture">
-                  <pic:nvPicPr>
-                    <pic:cNvPr id="0" name="Picture 22"/>
-                    <pic:cNvPicPr>
-                      <a:picLocks noChangeAspect="1" noChangeArrowheads="1"/>
-                    </pic:cNvPicPr>
-                  </pic:nvPicPr>
-                  <pic:blipFill>
-                    <a:blip r:embed="rId13">
-                      <a:extLst>
-                        <a:ext uri="{28A0092B-C50C-407E-A947-70E740481C1C}">
-                          <a14:useLocalDpi xmlns:a14="http://schemas.microsoft.com/office/drawing/2010/main" val="0"/>
-                        </a:ext>
-                      </a:extLst>
-                    </a:blip>
-                    <a:srcRect/>
-                    <a:stretch>
-                      <a:fillRect/>
-                    </a:stretch>
-                  </pic:blipFill>
-                  <pic:spPr bwMode="auto">
-                    <a:xfrm>
-                      <a:off x="0" y="0"/>
-                      <a:ext cx="2670688" cy="1619729"/>
-                    </a:xfrm>
-                    <a:prstGeom prst="rect">
-                      <a:avLst/>
-                    </a:prstGeom>
-                    <a:noFill/>
-                    <a:ln>
-                      <a:noFill/>
-                    </a:ln>
-                  </pic:spPr>
-                </pic:pic>
-              </a:graphicData>
-            </a:graphic>
-            <wp14:sizeRelH relativeFrom="page">
-              <wp14:pctWidth>0</wp14:pctWidth>
-            </wp14:sizeRelH>
-            <wp14:sizeRelV relativeFrom="page">
-              <wp14:pctHeight>0</wp14:pctHeight>
-            </wp14:sizeRelV>
-          </wp:anchor>
-        </w:drawing>
-      </w:r>
-      <w:r>
-        <w:tab/>
-      </w:r>
-    </w:p>
-    <w:p/>
-    <w:p/>
-    <w:p/>
-    <w:p/>
-    <w:p/>
-    <w:p/>
-    <w:p>
-      <w:r>
-        <w:rPr>
-          <w:noProof/>
-        </w:rPr>
-        <w:drawing>
-          <wp:anchor distT="0" distB="0" distL="114300" distR="114300" simplePos="0" relativeHeight="251669504" behindDoc="0" locked="0" layoutInCell="1" allowOverlap="1" wp14:anchorId="12E09BD9" wp14:editId="5284A9D5">
-            <wp:simplePos x="0" y="0"/>
-            <wp:positionH relativeFrom="column">
-              <wp:posOffset>3775248</wp:posOffset>
-            </wp:positionH>
-            <wp:positionV relativeFrom="paragraph">
-              <wp:posOffset>229870</wp:posOffset>
-            </wp:positionV>
-            <wp:extent cx="893445" cy="249555"/>
-            <wp:effectExtent l="0" t="0" r="1905" b="0"/>
-            <wp:wrapSquare wrapText="bothSides"/>
-            <wp:docPr id="643405982" name="Picture 13"/>
-            <wp:cNvGraphicFramePr>
-              <a:graphicFrameLocks xmlns:a="http://schemas.openxmlformats.org/drawingml/2006/main" noChangeAspect="1"/>
-            </wp:cNvGraphicFramePr>
-            <a:graphic xmlns:a="http://schemas.openxmlformats.org/drawingml/2006/main">
-              <a:graphicData uri="http://schemas.openxmlformats.org/drawingml/2006/picture">
-                <pic:pic xmlns:pic="http://schemas.openxmlformats.org/drawingml/2006/picture">
-                  <pic:nvPicPr>
-                    <pic:cNvPr id="0" name="Picture 28"/>
-                    <pic:cNvPicPr>
-                      <a:picLocks noChangeAspect="1" noChangeArrowheads="1"/>
-                    </pic:cNvPicPr>
-                  </pic:nvPicPr>
-                  <pic:blipFill>
-                    <a:blip r:embed="rId14">
-                      <a:extLst>
-                        <a:ext uri="{28A0092B-C50C-407E-A947-70E740481C1C}">
-                          <a14:useLocalDpi xmlns:a14="http://schemas.microsoft.com/office/drawing/2010/main" val="0"/>
-                        </a:ext>
-                      </a:extLst>
-                    </a:blip>
-                    <a:srcRect/>
-                    <a:stretch>
-                      <a:fillRect/>
-                    </a:stretch>
-                  </pic:blipFill>
-                  <pic:spPr bwMode="auto">
-                    <a:xfrm>
-                      <a:off x="0" y="0"/>
-                      <a:ext cx="893445" cy="249555"/>
-                    </a:xfrm>
-                    <a:prstGeom prst="rect">
-                      <a:avLst/>
-                    </a:prstGeom>
-                    <a:noFill/>
-                    <a:ln>
-                      <a:noFill/>
-                    </a:ln>
-                  </pic:spPr>
-                </pic:pic>
-              </a:graphicData>
-            </a:graphic>
-            <wp14:sizeRelH relativeFrom="page">
-              <wp14:pctWidth>0</wp14:pctWidth>
-            </wp14:sizeRelH>
-            <wp14:sizeRelV relativeFrom="page">
-              <wp14:pctHeight>0</wp14:pctHeight>
-            </wp14:sizeRelV>
-          </wp:anchor>
-        </w:drawing>
-      </w:r>
-      <w:r>
-        <w:rPr>
-          <w:noProof/>
-        </w:rPr>
-        <w:drawing>
-          <wp:anchor distT="0" distB="0" distL="114300" distR="114300" simplePos="0" relativeHeight="251668480" behindDoc="0" locked="0" layoutInCell="1" allowOverlap="1" wp14:anchorId="0DAA724F" wp14:editId="51C6BB6C">
-            <wp:simplePos x="0" y="0"/>
-            <wp:positionH relativeFrom="column">
-              <wp:posOffset>-90400</wp:posOffset>
-            </wp:positionH>
-            <wp:positionV relativeFrom="paragraph">
-              <wp:posOffset>154074</wp:posOffset>
-            </wp:positionV>
-            <wp:extent cx="3695700" cy="1156335"/>
-            <wp:effectExtent l="0" t="0" r="0" b="5715"/>
-            <wp:wrapSquare wrapText="bothSides"/>
-            <wp:docPr id="1476966146" name="Picture 12"/>
-            <wp:cNvGraphicFramePr>
-              <a:graphicFrameLocks xmlns:a="http://schemas.openxmlformats.org/drawingml/2006/main" noChangeAspect="1"/>
-            </wp:cNvGraphicFramePr>
-            <a:graphic xmlns:a="http://schemas.openxmlformats.org/drawingml/2006/main">
-              <a:graphicData uri="http://schemas.openxmlformats.org/drawingml/2006/picture">
-                <pic:pic xmlns:pic="http://schemas.openxmlformats.org/drawingml/2006/picture">
-                  <pic:nvPicPr>
-                    <pic:cNvPr id="0" name="Picture 26"/>
-                    <pic:cNvPicPr>
-                      <a:picLocks noChangeAspect="1" noChangeArrowheads="1"/>
-                    </pic:cNvPicPr>
-                  </pic:nvPicPr>
-                  <pic:blipFill>
-                    <a:blip r:embed="rId15">
-                      <a:extLst>
-                        <a:ext uri="{28A0092B-C50C-407E-A947-70E740481C1C}">
-                          <a14:useLocalDpi xmlns:a14="http://schemas.microsoft.com/office/drawing/2010/main" val="0"/>
-                        </a:ext>
-                      </a:extLst>
-                    </a:blip>
-                    <a:srcRect/>
-                    <a:stretch>
-                      <a:fillRect/>
-                    </a:stretch>
-                  </pic:blipFill>
-                  <pic:spPr bwMode="auto">
-                    <a:xfrm>
-                      <a:off x="0" y="0"/>
-                      <a:ext cx="3695700" cy="1156335"/>
-                    </a:xfrm>
-                    <a:prstGeom prst="rect">
-                      <a:avLst/>
-                    </a:prstGeom>
-                    <a:noFill/>
-                    <a:ln>
-                      <a:noFill/>
-                    </a:ln>
-                  </pic:spPr>
-                </pic:pic>
-              </a:graphicData>
-            </a:graphic>
-            <wp14:sizeRelH relativeFrom="page">
-              <wp14:pctWidth>0</wp14:pctWidth>
-            </wp14:sizeRelH>
-            <wp14:sizeRelV relativeFrom="page">
-              <wp14:pctHeight>0</wp14:pctHeight>
-            </wp14:sizeRelV>
           </wp:anchor>
         </w:drawing>
       </w:r>
@@ -1475,6 +982,7 @@
   <w:style w:type="character" w:default="1" w:styleId="DefaultParagraphFont">
     <w:name w:val="Default Paragraph Font"/>
     <w:uiPriority w:val="1"/>
+    <w:semiHidden/>
     <w:unhideWhenUsed/>
   </w:style>
   <w:style w:type="table" w:default="1" w:styleId="TableNormal">

</xml_diff>